<commit_message>
add lesson 6 lab demorouter2 not finished
</commit_message>
<xml_diff>
--- a/Lesson 6 ROUTING/Lab/09. JS-Applications-Routing-Lab.docx
+++ b/Lesson 6 ROUTING/Lab/09. JS-Applications-Routing-Lab.docx
@@ -118,8 +118,6 @@
       <w:r>
         <w:t xml:space="preserve"> </w:t>
       </w:r>
-      <w:bookmarkStart w:id="0" w:name="_GoBack"/>
-      <w:bookmarkEnd w:id="0"/>
     </w:p>
     <w:p>
       <w:pPr>
@@ -179,16 +177,10 @@
         </w:rPr>
       </w:pPr>
       <w:r>
-        <w:t xml:space="preserve">Create  Furniture </w:t>
+        <w:t>Create  Furniture</w:t>
       </w:r>
       <w:r>
-        <w:rPr>
-          <w:noProof/>
-        </w:rPr>
-        <w:t>(POST</w:t>
-      </w:r>
-      <w:r>
-        <w:t xml:space="preserve">): </w:t>
+        <w:t xml:space="preserve">: </w:t>
       </w:r>
       <w:r>
         <w:rPr>
@@ -211,16 +203,10 @@
         </w:rPr>
       </w:pPr>
       <w:r>
-        <w:t xml:space="preserve">All Furniture </w:t>
+        <w:t>All Furniture</w:t>
       </w:r>
       <w:r>
-        <w:rPr>
-          <w:noProof/>
-        </w:rPr>
-        <w:t>(GET</w:t>
-      </w:r>
-      <w:r>
-        <w:t xml:space="preserve">): </w:t>
+        <w:t xml:space="preserve">: </w:t>
       </w:r>
       <w:r>
         <w:rPr>
@@ -242,16 +228,10 @@
         </w:rPr>
       </w:pPr>
       <w:r>
-        <w:t xml:space="preserve">Furniture Details </w:t>
+        <w:t>Furniture Details</w:t>
       </w:r>
       <w:r>
-        <w:rPr>
-          <w:noProof/>
-        </w:rPr>
-        <w:t>(GET</w:t>
-      </w:r>
-      <w:r>
-        <w:t xml:space="preserve">): </w:t>
+        <w:t xml:space="preserve">: </w:t>
       </w:r>
       <w:r>
         <w:rPr>
@@ -273,16 +253,12 @@
         </w:rPr>
       </w:pPr>
       <w:r>
-        <w:t xml:space="preserve">My Furniture </w:t>
+        <w:t>My Furniture</w:t>
       </w:r>
+      <w:bookmarkStart w:id="0" w:name="_GoBack"/>
+      <w:bookmarkEnd w:id="0"/>
       <w:r>
-        <w:rPr>
-          <w:noProof/>
-        </w:rPr>
-        <w:t>(GET</w:t>
-      </w:r>
-      <w:r>
-        <w:t xml:space="preserve">): </w:t>
+        <w:t xml:space="preserve">: </w:t>
       </w:r>
       <w:r>
         <w:rPr>
@@ -290,36 +266,8 @@
         </w:rPr>
         <w:t>/furniture/mine</w:t>
       </w:r>
-    </w:p>
-    <w:p>
-      <w:pPr>
-        <w:pStyle w:val="ListParagraph"/>
-        <w:numPr>
-          <w:ilvl w:val="0"/>
-          <w:numId w:val="41"/>
-        </w:numPr>
-        <w:spacing w:before="0" w:after="200"/>
-        <w:rPr>
-          <w:lang w:val="bg-BG"/>
-        </w:rPr>
-      </w:pPr>
       <w:r>
-        <w:t xml:space="preserve">Delete Furniture </w:t>
-      </w:r>
-      <w:r>
-        <w:rPr>
-          <w:noProof/>
-        </w:rPr>
-        <w:t>(DELETE</w:t>
-      </w:r>
-      <w:r>
-        <w:t xml:space="preserve">):  </w:t>
-      </w:r>
-      <w:r>
-        <w:rPr>
-          <w:b/>
-        </w:rPr>
-        <w:t>/furniture/delete/{id}</w:t>
+        <w:t xml:space="preserve"> </w:t>
       </w:r>
     </w:p>
     <w:p>
@@ -2319,7 +2267,6 @@
                 <w:szCs w:val="21"/>
                 <w:lang w:val="bg-BG" w:eastAsia="bg-BG"/>
               </w:rPr>
-              <w:lastRenderedPageBreak/>
               <w:t xml:space="preserve">                    </w:t>
             </w:r>
             <w:r>
@@ -4883,7 +4830,6 @@
         <w:rPr>
           <w:b/>
         </w:rPr>
-        <w:lastRenderedPageBreak/>
         <w:t>Validate fields:</w:t>
       </w:r>
     </w:p>
@@ -5059,12 +5005,14 @@
       <w:r>
         <w:t xml:space="preserve">If the creation is </w:t>
       </w:r>
+      <w:proofErr w:type="gramStart"/>
       <w:r>
         <w:rPr>
           <w:b/>
         </w:rPr>
         <w:t>successful</w:t>
       </w:r>
+      <w:proofErr w:type="gramEnd"/>
       <w:r>
         <w:t xml:space="preserve"> show a </w:t>
       </w:r>
@@ -5098,7 +5046,6 @@
           <w:noProof/>
           <w:lang w:val="bg-BG" w:eastAsia="bg-BG"/>
         </w:rPr>
-        <w:lastRenderedPageBreak/>
         <w:drawing>
           <wp:inline distT="0" distB="0" distL="0" distR="0" wp14:anchorId="7F69FF16" wp14:editId="206BF471">
             <wp:extent cx="6347460" cy="3177540"/>
@@ -6785,7 +6732,6 @@
                 <w:szCs w:val="21"/>
                 <w:lang w:val="bg-BG" w:eastAsia="bg-BG"/>
               </w:rPr>
-              <w:lastRenderedPageBreak/>
               <w:t xml:space="preserve">            </w:t>
             </w:r>
             <w:r>
@@ -8038,7 +7984,6 @@
                 <w:szCs w:val="21"/>
                 <w:lang w:val="bg-BG" w:eastAsia="bg-BG"/>
               </w:rPr>
-              <w:lastRenderedPageBreak/>
               <w:t xml:space="preserve">            </w:t>
             </w:r>
             <w:r>
@@ -9329,7 +9274,6 @@
                 <w:szCs w:val="21"/>
                 <w:lang w:val="bg-BG" w:eastAsia="bg-BG"/>
               </w:rPr>
-              <w:lastRenderedPageBreak/>
               <w:t xml:space="preserve">        </w:t>
             </w:r>
             <w:r>
@@ -10855,12 +10799,21 @@
                             </w:rPr>
                             <w:t xml:space="preserve">© </w:t>
                           </w:r>
+                          <w:proofErr w:type="spellStart"/>
                           <w:r>
                             <w:rPr>
                               <w:sz w:val="17"/>
                               <w:szCs w:val="17"/>
                             </w:rPr>
-                            <w:t xml:space="preserve">SoftUni – </w:t>
+                            <w:t>SoftUni</w:t>
+                          </w:r>
+                          <w:proofErr w:type="spellEnd"/>
+                          <w:r>
+                            <w:rPr>
+                              <w:sz w:val="17"/>
+                              <w:szCs w:val="17"/>
+                            </w:rPr>
+                            <w:t xml:space="preserve"> – </w:t>
                           </w:r>
                           <w:hyperlink r:id="rId1" w:history="1">
                             <w:r>
@@ -10954,6 +10907,7 @@
                             </w:rPr>
                             <w:t xml:space="preserve">or use </w:t>
                           </w:r>
+                          <w:proofErr w:type="gramStart"/>
                           <w:r>
                             <w:rPr>
                               <w:sz w:val="17"/>
@@ -10975,6 +10929,7 @@
                             </w:rPr>
                             <w:t>permitted</w:t>
                           </w:r>
+                          <w:proofErr w:type="gramEnd"/>
                           <w:r>
                             <w:rPr>
                               <w:sz w:val="17"/>
@@ -11216,7 +11171,7 @@
                                               <a14:useLocalDpi xmlns:a14="http://schemas.microsoft.com/office/drawing/2010/main" val="0"/>
                                             </a:ext>
                                             <a:ext uri="{837473B0-CC2E-450A-ABE3-18F120FF3D39}">
-                                              <a1611:picAttrSrcUrl xmlns="" xmlns:cx2="http://schemas.microsoft.com/office/drawing/2015/10/21/chartex" xmlns:cx3="http://schemas.microsoft.com/office/drawing/2016/5/9/chartex" xmlns:cx4="http://schemas.microsoft.com/office/drawing/2016/5/10/chartex" xmlns:cx5="http://schemas.microsoft.com/office/drawing/2016/5/11/chartex" xmlns:cx6="http://schemas.microsoft.com/office/drawing/2016/5/12/chartex" xmlns:cx7="http://schemas.microsoft.com/office/drawing/2016/5/13/chartex" xmlns:cx8="http://schemas.microsoft.com/office/drawing/2016/5/14/chartex" xmlns:aink="http://schemas.microsoft.com/office/drawing/2016/ink" xmlns:am3d="http://schemas.microsoft.com/office/drawing/2017/model3d" xmlns:o="urn:schemas-microsoft-com:office:office" xmlns:v="urn:schemas-microsoft-com:vml" xmlns:w10="urn:schemas-microsoft-com:office:word" xmlns:w="http://schemas.openxmlformats.org/wordprocessingml/2006/main" xmlns:w16cid="http://schemas.microsoft.com/office/word/2016/wordml/cid" xmlns:a1611="http://schemas.microsoft.com/office/drawing/2016/11/main" r:id="rId10"/>
+                                              <a1611:picAttrSrcUrl xmlns:a1611="http://schemas.microsoft.com/office/drawing/2016/11/main" xmlns:w16cid="http://schemas.microsoft.com/office/word/2016/wordml/cid" xmlns:w="http://schemas.openxmlformats.org/wordprocessingml/2006/main" xmlns:w10="urn:schemas-microsoft-com:office:word" xmlns:v="urn:schemas-microsoft-com:vml" xmlns:o="urn:schemas-microsoft-com:office:office" xmlns:am3d="http://schemas.microsoft.com/office/drawing/2017/model3d" xmlns:aink="http://schemas.microsoft.com/office/drawing/2016/ink" xmlns:cx8="http://schemas.microsoft.com/office/drawing/2016/5/14/chartex" xmlns:cx7="http://schemas.microsoft.com/office/drawing/2016/5/13/chartex" xmlns:cx6="http://schemas.microsoft.com/office/drawing/2016/5/12/chartex" xmlns:cx5="http://schemas.microsoft.com/office/drawing/2016/5/11/chartex" xmlns:cx4="http://schemas.microsoft.com/office/drawing/2016/5/10/chartex" xmlns:cx3="http://schemas.microsoft.com/office/drawing/2016/5/9/chartex" xmlns:cx2="http://schemas.microsoft.com/office/drawing/2015/10/21/chartex" xmlns="" r:id="rId10"/>
                                             </a:ext>
                                           </a:extLst>
                                         </a:blip>
@@ -12418,7 +12373,7 @@
             </wp:anchor>
           </w:drawing>
         </mc:Choice>
-        <mc:Fallback xmlns:cx2="http://schemas.microsoft.com/office/drawing/2015/10/21/chartex" xmlns:cx3="http://schemas.microsoft.com/office/drawing/2016/5/9/chartex" xmlns:cx4="http://schemas.microsoft.com/office/drawing/2016/5/10/chartex" xmlns:cx5="http://schemas.microsoft.com/office/drawing/2016/5/11/chartex" xmlns:cx6="http://schemas.microsoft.com/office/drawing/2016/5/12/chartex" xmlns:cx7="http://schemas.microsoft.com/office/drawing/2016/5/13/chartex" xmlns:cx8="http://schemas.microsoft.com/office/drawing/2016/5/14/chartex" xmlns:aink="http://schemas.microsoft.com/office/drawing/2016/ink" xmlns:am3d="http://schemas.microsoft.com/office/drawing/2017/model3d" xmlns:w16cid="http://schemas.microsoft.com/office/word/2016/wordml/cid">
+        <mc:Fallback xmlns:w16cid="http://schemas.microsoft.com/office/word/2016/wordml/cid" xmlns:am3d="http://schemas.microsoft.com/office/drawing/2017/model3d" xmlns:aink="http://schemas.microsoft.com/office/drawing/2016/ink" xmlns:cx8="http://schemas.microsoft.com/office/drawing/2016/5/14/chartex" xmlns:cx7="http://schemas.microsoft.com/office/drawing/2016/5/13/chartex" xmlns:cx6="http://schemas.microsoft.com/office/drawing/2016/5/12/chartex" xmlns:cx5="http://schemas.microsoft.com/office/drawing/2016/5/11/chartex" xmlns:cx4="http://schemas.microsoft.com/office/drawing/2016/5/10/chartex" xmlns:cx3="http://schemas.microsoft.com/office/drawing/2016/5/9/chartex" xmlns:cx2="http://schemas.microsoft.com/office/drawing/2015/10/21/chartex">
           <w:pict>
             <v:line w14:anchorId="60BE7D18" id="Straight Connector 19" o:spid="_x0000_s1026" style="position:absolute;flip:y;z-index:251622400;visibility:visible;mso-wrap-style:square;mso-width-percent:0;mso-height-percent:0;mso-wrap-distance-left:9pt;mso-wrap-distance-top:0;mso-wrap-distance-right:9pt;mso-wrap-distance-bottom:0;mso-position-horizontal:absolute;mso-position-horizontal-relative:text;mso-position-vertical:absolute;mso-position-vertical-relative:text;mso-width-percent:0;mso-height-percent:0;mso-width-relative:page;mso-height-relative:page" from="-.1pt,5.2pt" to="520.7pt,5.2pt" o:gfxdata="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" strokecolor="#974706 [1609]" strokeweight="1pt">
               <v:stroke endcap="round"/>
@@ -12568,7 +12523,7 @@
                               <w:sz w:val="18"/>
                               <w:szCs w:val="18"/>
                             </w:rPr>
-                            <w:t>6</w:t>
+                            <w:t>1</w:t>
                           </w:r>
                           <w:r>
                             <w:rPr>
@@ -12693,7 +12648,7 @@
                         <w:sz w:val="18"/>
                         <w:szCs w:val="18"/>
                       </w:rPr>
-                      <w:t>6</w:t>
+                      <w:t>1</w:t>
                     </w:r>
                     <w:r>
                       <w:rPr>
@@ -18310,7 +18265,7 @@
 </file>
 
 <file path=customXml/itemProps1.xml><?xml version="1.0" encoding="utf-8"?>
-<ds:datastoreItem xmlns:ds="http://schemas.openxmlformats.org/officeDocument/2006/customXml" ds:itemID="{1A814195-44FC-4010-958B-B17BFB180BB3}">
+<ds:datastoreItem xmlns:ds="http://schemas.openxmlformats.org/officeDocument/2006/customXml" ds:itemID="{B7A21334-C798-4FCC-8075-2FE2B38ABF8A}">
   <ds:schemaRefs>
     <ds:schemaRef ds:uri="http://schemas.openxmlformats.org/officeDocument/2006/bibliography"/>
   </ds:schemaRefs>

</xml_diff>